<commit_message>
ajout get ; readpost et post : createpost
</commit_message>
<xml_diff>
--- a/user_story.docx
+++ b/user_story.docx
@@ -20,7 +20,13 @@
     </w:p>
     <w:p>
       <w:r>
-        <w:t>Entant qu’utilisateur je vois les articles publiés par date</w:t>
+        <w:t>En</w:t>
+      </w:r>
+      <w:r>
+        <w:t xml:space="preserve"> </w:t>
+      </w:r>
+      <w:r>
+        <w:t>tant qu’utilisateur je vois les articles publiés par date</w:t>
       </w:r>
     </w:p>
     <w:p>
@@ -45,8 +51,13 @@
     </w:p>
     <w:p>
       <w:r>
-        <w:t>En tant qu’utilisateur je peux me deco</w:t>
-      </w:r>
+        <w:t xml:space="preserve">En tant qu’utilisateur je peux me </w:t>
+      </w:r>
+      <w:proofErr w:type="spellStart"/>
+      <w:r>
+        <w:t>deco</w:t>
+      </w:r>
+      <w:proofErr w:type="spellEnd"/>
     </w:p>
     <w:p>
       <w:r>
@@ -60,13 +71,7 @@
     </w:p>
     <w:p>
       <w:r>
-        <w:t xml:space="preserve">En </w:t>
-      </w:r>
-      <w:r>
-        <w:t xml:space="preserve">tant que </w:t>
-      </w:r>
-      <w:r>
-        <w:t xml:space="preserve">super admin je peux supprimer </w:t>
+        <w:t xml:space="preserve">En tant que super admin je peux supprimer </w:t>
       </w:r>
       <w:r>
         <w:t>com</w:t>

</xml_diff>